<commit_message>
Fix typo ProductBacklog -> ProjectBacklog
</commit_message>
<xml_diff>
--- a/docs/PlanGestion.docx
+++ b/docs/PlanGestion.docx
@@ -2634,6 +2634,9 @@
         <w:t>La reunión de</w:t>
       </w:r>
       <w:r>
+        <w:t xml:space="preserve"> </w:t>
+      </w:r>
+      <w:r>
         <w:t>Scrum</w:t>
       </w:r>
       <w:r>
@@ -2646,7 +2649,13 @@
         <w:t xml:space="preserve"> Se hará una reunión</w:t>
       </w:r>
       <w:r>
+        <w:t xml:space="preserve"> </w:t>
+      </w:r>
+      <w:r>
         <w:t>Scrum</w:t>
+      </w:r>
+      <w:r>
+        <w:t xml:space="preserve"> </w:t>
       </w:r>
       <w:r>
         <w:t xml:space="preserve">obligatoria </w:t>
@@ -2771,7 +2780,13 @@
         </w:numPr>
       </w:pPr>
       <w:r>
-        <w:t xml:space="preserve">En vez de utilizar el concepto de ProductBacklog (que abarca solo el alcance de producto) se utilizará el concepto de Project Backlog. El mismo incluirá todas las tareas que serían parte del ProductBacklog, </w:t>
+        <w:t>En vez de utilizar el concepto de ProductBacklog (que abarca solo el alcance de producto) se u</w:t>
+      </w:r>
+      <w:r>
+        <w:t>tilizará el concepto de Project</w:t>
+      </w:r>
+      <w:r>
+        <w:t xml:space="preserve">Backlog. El mismo incluirá todas las tareas que serían parte del ProductBacklog, </w:t>
       </w:r>
       <w:r>
         <w:t>así</w:t>
@@ -3373,12 +3388,30 @@
         </w:r>
       </w:hyperlink>
       <w:r>
-        <w:t>) para llevar cuenta del Project Backlog y el Sprint Backlog.</w:t>
-      </w:r>
-    </w:p>
-    <w:p>
-      <w:r>
-        <w:t>Dentro de las 24 hs. posteriores a la reunión de Sprint Planning, el equipo de trabajo enviará un e-mail al cliente con el Sprint Backlog definido en la reunión y la versión actualizada del mapa de entregables.</w:t>
+        <w:t>)</w:t>
+      </w:r>
+      <w:r>
+        <w:t xml:space="preserve"> para llevar cuenta del ProjectBacklog y el Sprint</w:t>
+      </w:r>
+      <w:r>
+        <w:t>Backlog.</w:t>
+      </w:r>
+    </w:p>
+    <w:p>
+      <w:r>
+        <w:t xml:space="preserve">Dentro de las 24 hs. posteriores </w:t>
+      </w:r>
+      <w:r>
+        <w:t>a la reunión de Sprint</w:t>
+      </w:r>
+      <w:r>
+        <w:t xml:space="preserve">Planning, el equipo de trabajo enviará un </w:t>
+      </w:r>
+      <w:r>
+        <w:t>e-mail al cliente con el Sprint</w:t>
+      </w:r>
+      <w:r>
+        <w:t>Backlog definido en la reunión y la versión actualizada del mapa de entregables.</w:t>
       </w:r>
     </w:p>
     <w:p>
@@ -4758,7 +4791,13 @@
         </w:numPr>
       </w:pPr>
       <w:r>
-        <w:t>Explicar el cambio en la reunión de Sprint Planning.</w:t>
+        <w:t>Explicar el</w:t>
+      </w:r>
+      <w:r>
+        <w:t xml:space="preserve"> cambio en la reunión de Sprint</w:t>
+      </w:r>
+      <w:r>
+        <w:t>Planning.</w:t>
       </w:r>
     </w:p>
     <w:p>
@@ -4770,7 +4809,13 @@
         </w:numPr>
       </w:pPr>
       <w:r>
-        <w:t>Pueden proponerse cambios en el medio de una iteración. En este caso, el ProductOwner (teniendo en cuenta los criterios del equipo de desarrollo) tendrá que tomar la determinación de incluir al mismo en la iteración actual o agregar el ítem al Project Backlog para priorizarlo a futuro.</w:t>
+        <w:t>Pueden proponerse cambios en el medio de una iteración. En este caso, el ProductOwner (teniendo en cuenta los criterios del equipo de desarrollo) tendrá que tomar la determinación de incluir al mismo en la iteración actu</w:t>
+      </w:r>
+      <w:r>
+        <w:t>al o agregar el ítem al Project</w:t>
+      </w:r>
+      <w:r>
+        <w:t>Backlog para priorizarlo a futuro.</w:t>
       </w:r>
     </w:p>
     <w:p>
@@ -4782,7 +4827,19 @@
         </w:numPr>
       </w:pPr>
       <w:r>
-        <w:t>Si se agrega en la iteración actual, se enviará un e-mail al cliente comunicando que ítems del Sprint Backlog quedaron fuera del alcance de la iteración. El e-mail contendrá además una imagen actualizada del Sprint Backlog.</w:t>
+        <w:t>Si se agrega en la iteración actual, se enviará un e-mail al cliente c</w:t>
+      </w:r>
+      <w:r>
+        <w:t>omunicando que ítems del Sprint</w:t>
+      </w:r>
+      <w:r>
+        <w:t>Backlog quedaron fuera del alcance de la iteración. El e-mail contendrá además un</w:t>
+      </w:r>
+      <w:r>
+        <w:t>a imagen actualizada del Sprint</w:t>
+      </w:r>
+      <w:r>
+        <w:t>Backlog.</w:t>
       </w:r>
     </w:p>
     <w:p>
@@ -4799,7 +4856,13 @@
     </w:p>
     <w:p>
       <w:r>
-        <w:t>Es posible que durante el transcurso de una iteración, el equipo de trabajo se percate de que un ítem del Sprint Backlog tomará un tiempo diferente al estimado</w:t>
+        <w:t>Es posible que durante el transcurso de una iteración, el equipo de trabajo se pe</w:t>
+      </w:r>
+      <w:r>
+        <w:t>rcate de que un ítem del Sprint</w:t>
+      </w:r>
+      <w:r>
+        <w:t>Backlog tomará un tiempo diferente al estimado</w:t>
       </w:r>
       <w:r>
         <w:t xml:space="preserve"> o que se necesitan tareas adicionales para completar una UserStory</w:t>
@@ -4817,7 +4880,13 @@
         </w:numPr>
       </w:pPr>
       <w:r>
-        <w:t>El ProductOwner actualizará el Sprint Backlog agregando o removiendo tareas según sea el caso.</w:t>
+        <w:t>El ProductOwner actualizará el Spri</w:t>
+      </w:r>
+      <w:r>
+        <w:t>nt</w:t>
+      </w:r>
+      <w:r>
+        <w:t>Backlog agregando o removiendo tareas según sea el caso.</w:t>
       </w:r>
     </w:p>
     <w:p>
@@ -4955,7 +5024,13 @@
         </w:numPr>
       </w:pPr>
       <w:r>
-        <w:t>Criterios de aceptación. Solamente las UserStories con las que se va a trabajar en el Sprint deben tenerlo. No es necesario que todas las UserStories del Project Backlog tengan criterios de aceptación.</w:t>
+        <w:t>Criterios de aceptación. Solamente las UserStories con las que se va a trabajar en el Sprint deben tenerlo. No es necesario que to</w:t>
+      </w:r>
+      <w:r>
+        <w:t>das las UserStories del Project</w:t>
+      </w:r>
+      <w:r>
+        <w:t>Backlog tengan criterios de aceptación.</w:t>
       </w:r>
     </w:p>
     <w:p>
@@ -6403,7 +6478,13 @@
     </w:p>
     <w:p>
       <w:r>
-        <w:t xml:space="preserve">El ProductOwner puede decidir, según la funcionalidad que afecte el defecto y su severidad, si el mismo debe ser arreglado durante la iteración actual o se agregará al ProductBacklog. En este caso, debe comunicarse el cambio de plan siguiendo el procedimiento especificado en </w:t>
+        <w:t xml:space="preserve">El ProductOwner puede decidir, según la funcionalidad que afecte el defecto y su severidad, si el mismo debe ser arreglado durante la iteración actual o se agregará al </w:t>
+      </w:r>
+      <w:r>
+        <w:t>ProjectBacklog</w:t>
+      </w:r>
+      <w:r>
+        <w:t xml:space="preserve">. En este caso, debe comunicarse el cambio de plan siguiendo el procedimiento especificado en </w:t>
       </w:r>
       <w:hyperlink w:anchor="_Tiempo" w:history="1">
         <w:r>
@@ -6419,7 +6500,13 @@
     </w:p>
     <w:p>
       <w:r>
-        <w:t xml:space="preserve">Es posible realizar pruebas exploratorias (exploratorytesting) para buscar bugs. </w:t>
+        <w:t>Es posible realizar pruebas exploratorias (exploratory</w:t>
+      </w:r>
+      <w:r>
+        <w:t xml:space="preserve"> </w:t>
+      </w:r>
+      <w:r>
+        <w:t xml:space="preserve">testing) para buscar bugs. </w:t>
       </w:r>
       <w:r>
         <w:t>En caso que un miembro del eq</w:t>
@@ -6428,10 +6515,19 @@
         <w:t>uipo de trabajo detecte un bug</w:t>
       </w:r>
       <w:r>
-        <w:t>,  puede agregarlo al Project Backlog con consentimiento del ProductOwner.</w:t>
-      </w:r>
-      <w:r>
-        <w:t xml:space="preserve"> De la misma forma si el cliente reporta un bug, el ProductOwner aprobará su adición al Project Backlog.</w:t>
+        <w:t>,  puede agregarlo al Project</w:t>
+      </w:r>
+      <w:r>
+        <w:t>Backlog con consentimiento del ProductOwner.</w:t>
+      </w:r>
+      <w:r>
+        <w:t xml:space="preserve"> De la misma forma si el cliente reporta un bug, el ProductOwner</w:t>
+      </w:r>
+      <w:r>
+        <w:t xml:space="preserve"> aprobará su adición al Project</w:t>
+      </w:r>
+      <w:r>
+        <w:t>Backlog.</w:t>
       </w:r>
     </w:p>
     <w:p>
@@ -6749,7 +6845,10 @@
         </w:numPr>
       </w:pPr>
       <w:r>
-        <w:t>El Sprint Backlog en su estado actual.</w:t>
+        <w:t>El Sprint</w:t>
+      </w:r>
+      <w:r>
+        <w:t>Backlog en su estado actual.</w:t>
       </w:r>
     </w:p>
     <w:p>
@@ -6776,7 +6875,10 @@
         <w:t xml:space="preserve">Un resumen </w:t>
       </w:r>
       <w:r>
-        <w:t>de los items del Sprint Backlog hasta el momento</w:t>
+        <w:t>de los items del Sprint</w:t>
+      </w:r>
+      <w:r>
+        <w:t>Backlog hasta el momento</w:t>
       </w:r>
       <w:r>
         <w:t xml:space="preserve"> (ej: descripción, imágenes)</w:t>
@@ -6997,7 +7099,13 @@
         <w:t>Debido a que el equipo trabajará principalmente los fines de semana y no con una cantidad fija de horas diarias, el ProductOwner deberá analizar al burndown cha</w:t>
       </w:r>
       <w:r>
-        <w:t>rt en base a la proporción del tiempo total planeado que se ha dedicado a las tareas del Sprint Backlog.</w:t>
+        <w:t>rt en base a la proporción del tiempo total planeado que se ha d</w:t>
+      </w:r>
+      <w:r>
+        <w:t>edicado a las tareas del Sprint</w:t>
+      </w:r>
+      <w:r>
+        <w:t>Backlog.</w:t>
       </w:r>
     </w:p>
     <w:p>
@@ -7564,7 +7672,7 @@
             <w:rPr>
               <w:noProof/>
             </w:rPr>
-            <w:t>9</w:t>
+            <w:t>8</w:t>
           </w:r>
         </w:fldSimple>
       </w:p>
@@ -7681,7 +7789,7 @@
                       <w:sz w:val="24"/>
                       <w:szCs w:val="24"/>
                     </w:rPr>
-                    <w:t>9</w:t>
+                    <w:t>8</w:t>
                   </w:r>
                   <w:r>
                     <w:rPr>

</xml_diff>